<commit_message>
updated the log book
updated the log book
</commit_message>
<xml_diff>
--- a/Documentations/log book.docx
+++ b/Documentations/log book.docx
@@ -134,7 +134,25 @@
               <w:rPr>
                 <w:lang w:val="en-US"/>
               </w:rPr>
-              <w:t xml:space="preserve">We agreed on a plan which is to design the classes and divide them among our-selves </w:t>
+              <w:t>The group</w:t>
+            </w:r>
+            <w:r>
+              <w:rPr>
+                <w:lang w:val="en-US"/>
+              </w:rPr>
+              <w:t xml:space="preserve"> agreed on a plan which is to design the classes and divide them among </w:t>
+            </w:r>
+            <w:r>
+              <w:rPr>
+                <w:lang w:val="en-US"/>
+              </w:rPr>
+              <w:t>the group members</w:t>
+            </w:r>
+            <w:r>
+              <w:rPr>
+                <w:lang w:val="en-US"/>
+              </w:rPr>
+              <w:t xml:space="preserve"> </w:t>
             </w:r>
           </w:p>
         </w:tc>
@@ -216,13 +234,7 @@
               <w:rPr>
                 <w:lang w:val="da-DK"/>
               </w:rPr>
-              <w:t>12</w:t>
-            </w:r>
-            <w:r>
-              <w:rPr>
-                <w:lang w:val="da-DK"/>
-              </w:rPr>
-              <w:t>/03/2022</w:t>
+              <w:t>12/03/2022</w:t>
             </w:r>
           </w:p>
         </w:tc>
@@ -326,13 +338,7 @@
               <w:rPr>
                 <w:lang w:val="en-US"/>
               </w:rPr>
-              <w:t xml:space="preserve">Finalized </w:t>
-            </w:r>
-            <w:r>
-              <w:rPr>
-                <w:lang w:val="en-US"/>
-              </w:rPr>
-              <w:t>Project description</w:t>
+              <w:t>Finalized Project description</w:t>
             </w:r>
           </w:p>
         </w:tc>
@@ -352,13 +358,7 @@
               <w:rPr>
                 <w:lang w:val="da-DK"/>
               </w:rPr>
-              <w:t>21</w:t>
-            </w:r>
-            <w:r>
-              <w:rPr>
-                <w:lang w:val="da-DK"/>
-              </w:rPr>
-              <w:t>/03/2022</w:t>
+              <w:t>21/03/2022</w:t>
             </w:r>
           </w:p>
         </w:tc>
@@ -400,19 +400,7 @@
               <w:rPr>
                 <w:lang w:val="en-US"/>
               </w:rPr>
-              <w:t xml:space="preserve">Gave feedback on the partner group’s </w:t>
-            </w:r>
-            <w:r>
-              <w:rPr>
-                <w:lang w:val="en-US"/>
-              </w:rPr>
-              <w:t>Project description</w:t>
-            </w:r>
-            <w:r>
-              <w:rPr>
-                <w:lang w:val="en-US"/>
-              </w:rPr>
-              <w:t>.</w:t>
+              <w:t>Gave feedback on the partner group’s Project description.</w:t>
             </w:r>
           </w:p>
         </w:tc>
@@ -506,37 +494,25 @@
               <w:rPr>
                 <w:lang w:val="da-DK"/>
               </w:rPr>
-              <w:t>30</w:t>
-            </w:r>
-            <w:r>
-              <w:rPr>
-                <w:lang w:val="da-DK"/>
-              </w:rPr>
-              <w:t>/03/2022</w:t>
-            </w:r>
-          </w:p>
-        </w:tc>
-        <w:tc>
-          <w:tcPr>
-            <w:tcW w:w="3005" w:type="dxa"/>
-          </w:tcPr>
-          <w:p>
-            <w:pPr>
-              <w:rPr>
-                <w:lang w:val="en-US"/>
-              </w:rPr>
-            </w:pPr>
-            <w:r>
-              <w:rPr>
-                <w:lang w:val="en-US"/>
-              </w:rPr>
-              <w:t>Project Analysis</w:t>
-            </w:r>
-            <w:r>
-              <w:rPr>
-                <w:lang w:val="en-US"/>
-              </w:rPr>
-              <w:t xml:space="preserve"> feedback</w:t>
+              <w:t>30/03/2022</w:t>
+            </w:r>
+          </w:p>
+        </w:tc>
+        <w:tc>
+          <w:tcPr>
+            <w:tcW w:w="3005" w:type="dxa"/>
+          </w:tcPr>
+          <w:p>
+            <w:pPr>
+              <w:rPr>
+                <w:lang w:val="en-US"/>
+              </w:rPr>
+            </w:pPr>
+            <w:r>
+              <w:rPr>
+                <w:lang w:val="en-US"/>
+              </w:rPr>
+              <w:t>Project Analysis feedback</w:t>
             </w:r>
           </w:p>
         </w:tc>
@@ -586,49 +562,25 @@
               <w:rPr>
                 <w:lang w:val="da-DK"/>
               </w:rPr>
-              <w:t>06</w:t>
-            </w:r>
-            <w:r>
-              <w:rPr>
-                <w:lang w:val="da-DK"/>
-              </w:rPr>
-              <w:t>/0</w:t>
-            </w:r>
-            <w:r>
-              <w:rPr>
-                <w:lang w:val="da-DK"/>
-              </w:rPr>
-              <w:t>4</w:t>
-            </w:r>
-            <w:r>
-              <w:rPr>
-                <w:lang w:val="da-DK"/>
-              </w:rPr>
-              <w:t>/2022</w:t>
-            </w:r>
-          </w:p>
-        </w:tc>
-        <w:tc>
-          <w:tcPr>
-            <w:tcW w:w="3005" w:type="dxa"/>
-          </w:tcPr>
-          <w:p>
-            <w:pPr>
-              <w:rPr>
-                <w:lang w:val="en-US"/>
-              </w:rPr>
-            </w:pPr>
-            <w:r>
-              <w:rPr>
-                <w:lang w:val="en-US"/>
-              </w:rPr>
-              <w:t>Project Analysis</w:t>
-            </w:r>
-            <w:r>
-              <w:rPr>
-                <w:lang w:val="en-US"/>
-              </w:rPr>
-              <w:t xml:space="preserve"> 2</w:t>
+              <w:t>06/04/2022</w:t>
+            </w:r>
+          </w:p>
+        </w:tc>
+        <w:tc>
+          <w:tcPr>
+            <w:tcW w:w="3005" w:type="dxa"/>
+          </w:tcPr>
+          <w:p>
+            <w:pPr>
+              <w:rPr>
+                <w:lang w:val="en-US"/>
+              </w:rPr>
+            </w:pPr>
+            <w:r>
+              <w:rPr>
+                <w:lang w:val="en-US"/>
+              </w:rPr>
+              <w:t>Project Analysis 2</w:t>
             </w:r>
           </w:p>
         </w:tc>
@@ -666,13 +618,7 @@
               <w:rPr>
                 <w:lang w:val="da-DK"/>
               </w:rPr>
-              <w:t>13</w:t>
-            </w:r>
-            <w:r>
-              <w:rPr>
-                <w:lang w:val="da-DK"/>
-              </w:rPr>
-              <w:t>/04/2022</w:t>
+              <w:t>13/04/2022</w:t>
             </w:r>
           </w:p>
         </w:tc>
@@ -708,31 +654,7 @@
               <w:rPr>
                 <w:lang w:val="en-US"/>
               </w:rPr>
-              <w:t>The group</w:t>
-            </w:r>
-            <w:r>
-              <w:rPr>
-                <w:lang w:val="en-US"/>
-              </w:rPr>
-              <w:t xml:space="preserve"> completed</w:t>
-            </w:r>
-            <w:r>
-              <w:rPr>
-                <w:lang w:val="en-US"/>
-              </w:rPr>
-              <w:t xml:space="preserve"> work</w:t>
-            </w:r>
-            <w:r>
-              <w:rPr>
-                <w:lang w:val="en-US"/>
-              </w:rPr>
-              <w:t>ing</w:t>
-            </w:r>
-            <w:r>
-              <w:rPr>
-                <w:lang w:val="en-US"/>
-              </w:rPr>
-              <w:t xml:space="preserve"> on the second part of the analysis phase.</w:t>
+              <w:t>The group completed working on the second part of the analysis phase.</w:t>
             </w:r>
           </w:p>
         </w:tc>
@@ -752,13 +674,7 @@
               <w:rPr>
                 <w:lang w:val="da-DK"/>
               </w:rPr>
-              <w:t>28</w:t>
-            </w:r>
-            <w:r>
-              <w:rPr>
-                <w:lang w:val="da-DK"/>
-              </w:rPr>
-              <w:t>/04/2022</w:t>
+              <w:t>28/04/2022</w:t>
             </w:r>
           </w:p>
         </w:tc>
@@ -894,19 +810,7 @@
               <w:rPr>
                 <w:lang w:val="da-DK"/>
               </w:rPr>
-              <w:t>0</w:t>
-            </w:r>
-            <w:r>
-              <w:rPr>
-                <w:lang w:val="da-DK"/>
-              </w:rPr>
-              <w:t>5</w:t>
-            </w:r>
-            <w:r>
-              <w:rPr>
-                <w:lang w:val="da-DK"/>
-              </w:rPr>
-              <w:t>/05/2022</w:t>
+              <w:t>05/05/2022</w:t>
             </w:r>
           </w:p>
         </w:tc>
@@ -944,19 +848,17 @@
               </w:rPr>
               <w:t xml:space="preserve">A design for the GUI was made and agreed on </w:t>
             </w:r>
-            <w:proofErr w:type="gramStart"/>
-            <w:r>
-              <w:rPr>
-                <w:lang w:val="en-US"/>
-              </w:rPr>
-              <w:t>my the</w:t>
-            </w:r>
-            <w:proofErr w:type="gramEnd"/>
-            <w:r>
-              <w:rPr>
-                <w:lang w:val="en-US"/>
-              </w:rPr>
-              <w:t xml:space="preserve"> </w:t>
+            <w:r>
+              <w:rPr>
+                <w:lang w:val="en-US"/>
+              </w:rPr>
+              <w:t>b</w:t>
+            </w:r>
+            <w:r>
+              <w:rPr>
+                <w:lang w:val="en-US"/>
+              </w:rPr>
+              <w:t xml:space="preserve">y the </w:t>
             </w:r>
             <w:r>
               <w:rPr>
@@ -1032,14 +934,12 @@
               </w:rPr>
               <w:t xml:space="preserve">The division of work was </w:t>
             </w:r>
-            <w:proofErr w:type="gramStart"/>
-            <w:r>
-              <w:rPr>
-                <w:lang w:val="en-US"/>
-              </w:rPr>
-              <w:t>made</w:t>
-            </w:r>
-            <w:proofErr w:type="gramEnd"/>
+            <w:r>
+              <w:rPr>
+                <w:lang w:val="en-US"/>
+              </w:rPr>
+              <w:t>made,</w:t>
+            </w:r>
             <w:r>
               <w:rPr>
                 <w:lang w:val="en-US"/>
@@ -1230,16 +1130,26 @@
               <w:rPr>
                 <w:lang w:val="en-US"/>
               </w:rPr>
-              <w:t xml:space="preserve">A testing of the program’s fist iteration was </w:t>
-            </w:r>
-            <w:proofErr w:type="gramStart"/>
-            <w:r>
-              <w:rPr>
-                <w:lang w:val="en-US"/>
-              </w:rPr>
-              <w:t>made</w:t>
-            </w:r>
-            <w:proofErr w:type="gramEnd"/>
+              <w:t xml:space="preserve">A testing of the program’s </w:t>
+            </w:r>
+            <w:r>
+              <w:rPr>
+                <w:lang w:val="en-US"/>
+              </w:rPr>
+              <w:t>first</w:t>
+            </w:r>
+            <w:r>
+              <w:rPr>
+                <w:lang w:val="en-US"/>
+              </w:rPr>
+              <w:t xml:space="preserve"> iteration was </w:t>
+            </w:r>
+            <w:r>
+              <w:rPr>
+                <w:lang w:val="en-US"/>
+              </w:rPr>
+              <w:t>made,</w:t>
+            </w:r>
             <w:r>
               <w:rPr>
                 <w:lang w:val="en-US"/>
@@ -1286,7 +1196,14 @@
               <w:rPr>
                 <w:lang w:val="en-US"/>
               </w:rPr>
-              <w:t>, and further development of the GUI was done taking in consideration the input of the group.</w:t>
+              <w:t xml:space="preserve">, and further development of the GUI was done taking in </w:t>
+            </w:r>
+            <w:r>
+              <w:rPr>
+                <w:lang w:val="en-US"/>
+              </w:rPr>
+              <w:lastRenderedPageBreak/>
+              <w:t>consideration the input of the group.</w:t>
             </w:r>
           </w:p>
         </w:tc>
@@ -1654,19 +1571,7 @@
               <w:rPr>
                 <w:lang w:val="en-US"/>
               </w:rPr>
-              <w:t xml:space="preserve">And </w:t>
-            </w:r>
-            <w:r>
-              <w:rPr>
-                <w:lang w:val="en-US"/>
-              </w:rPr>
-              <w:t>finished writing the</w:t>
-            </w:r>
-            <w:r>
-              <w:rPr>
-                <w:lang w:val="en-US"/>
-              </w:rPr>
-              <w:t xml:space="preserve"> user guideline</w:t>
+              <w:t>And finished writing the user guideline</w:t>
             </w:r>
           </w:p>
         </w:tc>

</xml_diff>